<commit_message>
update BD , add field
</commit_message>
<xml_diff>
--- a/huong dan/motacsdl.docx
+++ b/huong dan/motacsdl.docx
@@ -46,9 +46,9 @@
           <w:bCs/>
         </w:rPr>
         <w:drawing>
-          <wp:inline distT="0" distB="0" distL="0" distR="0" wp14:anchorId="7AE427DF" wp14:editId="431E60CE">
-            <wp:extent cx="5943600" cy="5997575"/>
-            <wp:effectExtent l="0" t="0" r="0" b="3175"/>
+          <wp:inline distT="0" distB="0" distL="0" distR="0" wp14:anchorId="6C3F1E58" wp14:editId="291BEF69">
+            <wp:extent cx="5943600" cy="5943600"/>
+            <wp:effectExtent l="0" t="0" r="0" b="0"/>
             <wp:docPr id="1" name="Picture 1"/>
             <wp:cNvGraphicFramePr>
               <a:graphicFrameLocks xmlns:a="http://schemas.openxmlformats.org/drawingml/2006/main" noChangeAspect="1"/>
@@ -69,7 +69,7 @@
                   <pic:spPr>
                     <a:xfrm>
                       <a:off x="0" y="0"/>
-                      <a:ext cx="5943600" cy="5997575"/>
+                      <a:ext cx="5943600" cy="5943600"/>
                     </a:xfrm>
                     <a:prstGeom prst="rect">
                       <a:avLst/>
@@ -1472,7 +1472,78 @@
           </w:p>
         </w:tc>
       </w:tr>
+      <w:tr>
+        <w:tc>
+          <w:tcPr>
+            <w:tcW w:w="2439" w:type="dxa"/>
+          </w:tcPr>
+          <w:p>
+            <w:r>
+              <w:t>Goods</w:t>
+            </w:r>
+            <w:r>
+              <w:t xml:space="preserve"> </w:t>
+            </w:r>
+            <w:r>
+              <w:t>_FromDate</w:t>
+            </w:r>
+          </w:p>
+        </w:tc>
+        <w:tc>
+          <w:tcPr>
+            <w:tcW w:w="4675" w:type="dxa"/>
+            <w:vAlign w:val="center"/>
+          </w:tcPr>
+          <w:p>
+            <w:r>
+              <w:t xml:space="preserve">Hạng sử dụng của </w:t>
+            </w:r>
+            <w:r>
+              <w:t>lô hàng</w:t>
+            </w:r>
+            <w:r>
+              <w:t xml:space="preserve"> từ ngày (NSX)</w:t>
+            </w:r>
+          </w:p>
+        </w:tc>
+      </w:tr>
+      <w:tr>
+        <w:tc>
+          <w:tcPr>
+            <w:tcW w:w="2439" w:type="dxa"/>
+          </w:tcPr>
+          <w:p>
+            <w:r>
+              <w:t>Goods</w:t>
+            </w:r>
+            <w:r>
+              <w:t xml:space="preserve"> </w:t>
+            </w:r>
+            <w:r>
+              <w:t>_ToDate</w:t>
+            </w:r>
+          </w:p>
+        </w:tc>
+        <w:tc>
+          <w:tcPr>
+            <w:tcW w:w="4675" w:type="dxa"/>
+            <w:vAlign w:val="center"/>
+          </w:tcPr>
+          <w:p>
+            <w:r>
+              <w:t xml:space="preserve">Hạng sử dụng của </w:t>
+            </w:r>
+            <w:r>
+              <w:t>lô hàng</w:t>
+            </w:r>
+            <w:r>
+              <w:t xml:space="preserve"> đến ngày (HSD)</w:t>
+            </w:r>
+          </w:p>
+        </w:tc>
+      </w:tr>
     </w:tbl>
+    <w:p/>
     <w:p/>
     <w:p/>
     <w:p/>
@@ -1702,52 +1773,6 @@
             </w:r>
             <w:r>
               <w:t>sản phẩm</w:t>
-            </w:r>
-          </w:p>
-        </w:tc>
-      </w:tr>
-      <w:tr>
-        <w:tc>
-          <w:tcPr>
-            <w:tcW w:w="2561" w:type="dxa"/>
-          </w:tcPr>
-          <w:p>
-            <w:r>
-              <w:t>Product_FromDate</w:t>
-            </w:r>
-          </w:p>
-        </w:tc>
-        <w:tc>
-          <w:tcPr>
-            <w:tcW w:w="4675" w:type="dxa"/>
-            <w:vAlign w:val="center"/>
-          </w:tcPr>
-          <w:p>
-            <w:r>
-              <w:t>Hạng sử dụng của sản phẩm từ ngày (NSX)</w:t>
-            </w:r>
-          </w:p>
-        </w:tc>
-      </w:tr>
-      <w:tr>
-        <w:tc>
-          <w:tcPr>
-            <w:tcW w:w="2561" w:type="dxa"/>
-          </w:tcPr>
-          <w:p>
-            <w:r>
-              <w:t>Product_ToDate</w:t>
-            </w:r>
-          </w:p>
-        </w:tc>
-        <w:tc>
-          <w:tcPr>
-            <w:tcW w:w="4675" w:type="dxa"/>
-            <w:vAlign w:val="center"/>
-          </w:tcPr>
-          <w:p>
-            <w:r>
-              <w:t>Hạng sử dụng của sản phẩm đến ngày (HSD)</w:t>
             </w:r>
           </w:p>
         </w:tc>

</xml_diff>